<commit_message>
Oracle-1 ödev SON HALİ
</commit_message>
<xml_diff>
--- a/Yusuf YILDIRIM - Oracle 1. ödevi.docx
+++ b/Yusuf YILDIRIM - Oracle 1. ödevi.docx
@@ -2158,6 +2158,12 @@
       </w:r>
     </w:p>
     <w:p>
+      <w:pPr>
+        <w:rPr>
+          <w:b/>
+          <w:bCs/>
+        </w:rPr>
+      </w:pPr>
       <w:proofErr w:type="spellStart"/>
       <w:r>
         <w:rPr>
@@ -2180,98 +2186,133 @@
         <w:rPr>
           <w:b/>
           <w:bCs/>
+        </w:rPr>
+        <w:t xml:space="preserve"> </w:t>
+      </w:r>
+      <w:r>
+        <w:rPr>
+          <w:b/>
+          <w:bCs/>
+        </w:rPr>
+        <w:t>SELECT SUBSTR(E.PHONE_NUMBER, 1, 3) AS OPERATOR, COUNT(*) AS TOTAL_SUBSCRIBERS</w:t>
+      </w:r>
+    </w:p>
+    <w:p>
+      <w:pPr>
+        <w:rPr>
+          <w:b/>
+          <w:bCs/>
+        </w:rPr>
+      </w:pPr>
+      <w:r>
+        <w:rPr>
+          <w:b/>
+          <w:bCs/>
+        </w:rPr>
+        <w:t xml:space="preserve">FROM </w:t>
+      </w:r>
+      <w:proofErr w:type="gramStart"/>
+      <w:r>
+        <w:rPr>
+          <w:b/>
+          <w:bCs/>
+        </w:rPr>
+        <w:t>HR.EMPLOYEES</w:t>
+      </w:r>
+      <w:proofErr w:type="gramEnd"/>
+      <w:r>
+        <w:rPr>
+          <w:b/>
+          <w:bCs/>
+        </w:rPr>
+        <w:t xml:space="preserve"> E</w:t>
+      </w:r>
+    </w:p>
+    <w:p>
+      <w:pPr>
+        <w:rPr>
+          <w:b/>
+          <w:bCs/>
+        </w:rPr>
+      </w:pPr>
+      <w:r>
+        <w:rPr>
+          <w:b/>
+          <w:bCs/>
+        </w:rPr>
+        <w:t>GROUP BY SUBSTR(E.PHONE_NUMBER, 1, 3);</w:t>
+      </w:r>
+    </w:p>
+    <w:p>
+      <w:pPr>
+        <w:rPr>
+          <w:b/>
+          <w:bCs/>
           <w:color w:val="FF0000"/>
         </w:rPr>
-        <w:t xml:space="preserve"> </w:t>
-      </w:r>
-      <w:proofErr w:type="spellStart"/>
-      <w:r>
-        <w:t>select</w:t>
-      </w:r>
-      <w:proofErr w:type="spellEnd"/>
-      <w:r>
-        <w:t xml:space="preserve"> COUNT (</w:t>
-      </w:r>
-      <w:proofErr w:type="spellStart"/>
-      <w:r>
-        <w:t>Operetor</w:t>
-      </w:r>
-      <w:proofErr w:type="spellEnd"/>
-      <w:r>
-        <w:t xml:space="preserve">) </w:t>
-      </w:r>
-      <w:proofErr w:type="spellStart"/>
-      <w:r>
-        <w:t>from</w:t>
-      </w:r>
-      <w:proofErr w:type="spellEnd"/>
-      <w:r>
-        <w:t xml:space="preserve"> </w:t>
-      </w:r>
-      <w:proofErr w:type="spellStart"/>
-      <w:r>
-        <w:t>employees</w:t>
-      </w:r>
-      <w:proofErr w:type="spellEnd"/>
-      <w:r>
-        <w:t xml:space="preserve"> </w:t>
-      </w:r>
-      <w:proofErr w:type="spellStart"/>
-      <w:r>
-        <w:t>and</w:t>
-      </w:r>
-      <w:proofErr w:type="spellEnd"/>
-      <w:r>
-        <w:t xml:space="preserve"> </w:t>
-      </w:r>
-    </w:p>
-    <w:p>
-      <w:proofErr w:type="spellStart"/>
-      <w:r>
-        <w:t>select</w:t>
-      </w:r>
-      <w:proofErr w:type="spellEnd"/>
-      <w:r>
-        <w:t xml:space="preserve"> SUM (Total) </w:t>
-      </w:r>
-      <w:proofErr w:type="spellStart"/>
-      <w:r>
-        <w:t>from</w:t>
-      </w:r>
-      <w:proofErr w:type="spellEnd"/>
-      <w:r>
-        <w:t xml:space="preserve"> </w:t>
-      </w:r>
-      <w:proofErr w:type="spellStart"/>
-      <w:r>
-        <w:t>employees</w:t>
-      </w:r>
-      <w:proofErr w:type="spellEnd"/>
-      <w:r>
-        <w:t xml:space="preserve"> </w:t>
+      </w:pPr>
+    </w:p>
+    <w:p>
+      <w:pPr>
+        <w:rPr>
+          <w:b/>
+          <w:bCs/>
+          <w:color w:val="FF0000"/>
+        </w:rPr>
+      </w:pPr>
+      <w:r>
+        <w:rPr>
+          <w:b/>
+          <w:bCs/>
+          <w:color w:val="FF0000"/>
+        </w:rPr>
+        <w:drawing>
+          <wp:inline distT="0" distB="0" distL="0" distR="0" wp14:anchorId="58C94BCA" wp14:editId="3D6D5C59">
+            <wp:extent cx="2343477" cy="2638793"/>
+            <wp:effectExtent l="0" t="0" r="0" b="9525"/>
+            <wp:docPr id="18" name="Resim 18"/>
+            <wp:cNvGraphicFramePr>
+              <a:graphicFrameLocks xmlns:a="http://schemas.openxmlformats.org/drawingml/2006/main" noChangeAspect="1"/>
+            </wp:cNvGraphicFramePr>
+            <a:graphic xmlns:a="http://schemas.openxmlformats.org/drawingml/2006/main">
+              <a:graphicData uri="http://schemas.openxmlformats.org/drawingml/2006/picture">
+                <pic:pic xmlns:pic="http://schemas.openxmlformats.org/drawingml/2006/picture">
+                  <pic:nvPicPr>
+                    <pic:cNvPr id="1" name=""/>
+                    <pic:cNvPicPr/>
+                  </pic:nvPicPr>
+                  <pic:blipFill>
+                    <a:blip r:embed="rId18"/>
+                    <a:stretch>
+                      <a:fillRect/>
+                    </a:stretch>
+                  </pic:blipFill>
+                  <pic:spPr>
+                    <a:xfrm>
+                      <a:off x="0" y="0"/>
+                      <a:ext cx="2343477" cy="2638793"/>
+                    </a:xfrm>
+                    <a:prstGeom prst="rect">
+                      <a:avLst/>
+                    </a:prstGeom>
+                  </pic:spPr>
+                </pic:pic>
+              </a:graphicData>
+            </a:graphic>
+          </wp:inline>
+        </w:drawing>
       </w:r>
     </w:p>
     <w:p/>
     <w:p/>
     <w:p/>
     <w:p/>
-    <w:p/>
-    <w:p/>
-    <w:p/>
-    <w:p/>
-    <w:p/>
-    <w:p>
-      <w:r>
-        <w:br w:type="page"/>
-      </w:r>
-    </w:p>
     <w:p>
       <w:pPr>
         <w:pStyle w:val="Balk2"/>
       </w:pPr>
       <w:proofErr w:type="spellStart"/>
       <w:r>
-        <w:lastRenderedPageBreak/>
         <w:t>Exercise</w:t>
       </w:r>
       <w:proofErr w:type="spellEnd"/>
@@ -2467,7 +2508,6 @@
           <w:szCs w:val="24"/>
         </w:rPr>
       </w:pPr>
-      <w:bookmarkStart w:id="1" w:name="_GoBack"/>
       <w:r>
         <w:rPr>
           <w:rStyle w:val="y2iqfc"/>
@@ -2480,7 +2520,6 @@
         <w:t>Tanım: Aşağıdaki verileri kullanarak JOB_ID sütununun değerine göre tüm çalışanların notunu görüntüleyen bir sorgu yazın: (CASE WHEN ve DECODE ile iki versiyon yazın)</w:t>
       </w:r>
     </w:p>
-    <w:bookmarkEnd w:id="1"/>
     <w:p/>
     <w:tbl>
       <w:tblPr>
@@ -3054,6 +3093,12 @@
     </w:tbl>
     <w:p/>
     <w:p>
+      <w:pPr>
+        <w:rPr>
+          <w:b/>
+          <w:bCs/>
+        </w:rPr>
+      </w:pPr>
       <w:proofErr w:type="spellStart"/>
       <w:r>
         <w:rPr>
@@ -3080,163 +3125,89 @@
         </w:rPr>
         <w:t xml:space="preserve"> </w:t>
       </w:r>
-      <w:r>
-        <w:rPr>
-          <w:b/>
-          <w:bCs/>
-        </w:rPr>
-        <w:t xml:space="preserve">SELECT JOB_ID, DECODE (JOB_ID, 'ST_CLERK','E', 'SA_REP','D', 'IT_PROG','C', 'ST_MAN','B', 'AD_PRES','A', '0')GRADE FROM </w:t>
+    </w:p>
+    <w:p>
+      <w:r>
+        <w:t>SELECT E.EMPLOYEE_ID, E.JOB_ID,</w:t>
+      </w:r>
+    </w:p>
+    <w:p>
+      <w:r>
+        <w:t xml:space="preserve">CASE </w:t>
+      </w:r>
+    </w:p>
+    <w:p>
+      <w:r>
+        <w:t xml:space="preserve">    WHEN E.JOB_ID = 'JOB_1' THEN 'Grade A'</w:t>
+      </w:r>
+    </w:p>
+    <w:p>
+      <w:r>
+        <w:t xml:space="preserve">    WHEN E.JOB_ID = 'JOB_2' THEN 'Grade B'</w:t>
+      </w:r>
+    </w:p>
+    <w:p>
+      <w:r>
+        <w:t xml:space="preserve">    WHEN E.JOB_ID = 'JOB_3' THEN 'Grade C'</w:t>
+      </w:r>
+    </w:p>
+    <w:p>
+      <w:r>
+        <w:t xml:space="preserve">    ELSE 'Grade D'</w:t>
+      </w:r>
+    </w:p>
+    <w:p>
+      <w:r>
+        <w:t>END AS GRADE</w:t>
+      </w:r>
+    </w:p>
+    <w:p>
+      <w:r>
+        <w:t xml:space="preserve">FROM </w:t>
       </w:r>
       <w:proofErr w:type="gramStart"/>
       <w:r>
-        <w:rPr>
-          <w:b/>
-          <w:bCs/>
-        </w:rPr>
         <w:t>HR.EMPLOYEES</w:t>
       </w:r>
       <w:proofErr w:type="gramEnd"/>
       <w:r>
-        <w:rPr>
-          <w:b/>
-          <w:bCs/>
-        </w:rPr>
-        <w:t>;</w:t>
-      </w:r>
-    </w:p>
-    <w:p>
-      <w:r>
-        <w:rPr>
-          <w:noProof/>
-          <w:lang w:eastAsia="tr-TR"/>
-        </w:rPr>
+        <w:t xml:space="preserve"> E;</w:t>
+      </w:r>
+    </w:p>
+    <w:p/>
+    <w:p>
+      <w:r>
+        <w:t>SELECT E.EMPLOYEE_ID, E.JOB_ID,</w:t>
+      </w:r>
+    </w:p>
+    <w:p>
+      <w:r>
+        <w:t>DECODE(E.JOB_ID, 'JOB_1', 'Grade A', 'JOB_2', 'Grade B', 'JOB_3', 'Grade C', 'Grade D') AS GRADE</w:t>
+      </w:r>
+    </w:p>
+    <w:p>
+      <w:r>
+        <w:t xml:space="preserve">FROM </w:t>
+      </w:r>
+      <w:proofErr w:type="gramStart"/>
+      <w:r>
+        <w:t>HR.EMPLOYEES</w:t>
+      </w:r>
+      <w:proofErr w:type="gramEnd"/>
+      <w:r>
+        <w:t xml:space="preserve"> E;</w:t>
+      </w:r>
+    </w:p>
+    <w:p>
+      <w:r>
         <w:lastRenderedPageBreak/>
-        <w:drawing>
-          <wp:inline distT="0" distB="0" distL="0" distR="0" wp14:anchorId="1E630093" wp14:editId="5719BA21">
-            <wp:extent cx="1638529" cy="5430008"/>
-            <wp:effectExtent l="0" t="0" r="0" b="0"/>
-            <wp:docPr id="13" name="Resim 13"/>
-            <wp:cNvGraphicFramePr>
-              <a:graphicFrameLocks xmlns:a="http://schemas.openxmlformats.org/drawingml/2006/main" noChangeAspect="1"/>
-            </wp:cNvGraphicFramePr>
-            <a:graphic xmlns:a="http://schemas.openxmlformats.org/drawingml/2006/main">
-              <a:graphicData uri="http://schemas.openxmlformats.org/drawingml/2006/picture">
-                <pic:pic xmlns:pic="http://schemas.openxmlformats.org/drawingml/2006/picture">
-                  <pic:nvPicPr>
-                    <pic:cNvPr id="1" name=""/>
-                    <pic:cNvPicPr/>
-                  </pic:nvPicPr>
-                  <pic:blipFill>
-                    <a:blip r:embed="rId18"/>
-                    <a:stretch>
-                      <a:fillRect/>
-                    </a:stretch>
-                  </pic:blipFill>
-                  <pic:spPr>
-                    <a:xfrm>
-                      <a:off x="0" y="0"/>
-                      <a:ext cx="1638529" cy="5430008"/>
-                    </a:xfrm>
-                    <a:prstGeom prst="rect">
-                      <a:avLst/>
-                    </a:prstGeom>
-                  </pic:spPr>
-                </pic:pic>
-              </a:graphicData>
-            </a:graphic>
-          </wp:inline>
-        </w:drawing>
-      </w:r>
-      <w:r>
         <w:t xml:space="preserve">   </w:t>
       </w:r>
       <w:r>
         <w:t xml:space="preserve">      </w:t>
       </w:r>
       <w:r>
-        <w:rPr>
-          <w:noProof/>
-          <w:lang w:eastAsia="tr-TR"/>
-        </w:rPr>
-        <w:drawing>
-          <wp:inline distT="0" distB="0" distL="0" distR="0" wp14:anchorId="57A0AD68" wp14:editId="4A295E80">
-            <wp:extent cx="1752845" cy="5715798"/>
-            <wp:effectExtent l="0" t="0" r="0" b="0"/>
-            <wp:docPr id="14" name="Resim 14"/>
-            <wp:cNvGraphicFramePr>
-              <a:graphicFrameLocks xmlns:a="http://schemas.openxmlformats.org/drawingml/2006/main" noChangeAspect="1"/>
-            </wp:cNvGraphicFramePr>
-            <a:graphic xmlns:a="http://schemas.openxmlformats.org/drawingml/2006/main">
-              <a:graphicData uri="http://schemas.openxmlformats.org/drawingml/2006/picture">
-                <pic:pic xmlns:pic="http://schemas.openxmlformats.org/drawingml/2006/picture">
-                  <pic:nvPicPr>
-                    <pic:cNvPr id="1" name=""/>
-                    <pic:cNvPicPr/>
-                  </pic:nvPicPr>
-                  <pic:blipFill>
-                    <a:blip r:embed="rId19"/>
-                    <a:stretch>
-                      <a:fillRect/>
-                    </a:stretch>
-                  </pic:blipFill>
-                  <pic:spPr>
-                    <a:xfrm>
-                      <a:off x="0" y="0"/>
-                      <a:ext cx="1752845" cy="5715798"/>
-                    </a:xfrm>
-                    <a:prstGeom prst="rect">
-                      <a:avLst/>
-                    </a:prstGeom>
-                  </pic:spPr>
-                </pic:pic>
-              </a:graphicData>
-            </a:graphic>
-          </wp:inline>
-        </w:drawing>
-      </w:r>
-      <w:r>
         <w:t xml:space="preserve">    </w:t>
-      </w:r>
-      <w:r>
-        <w:rPr>
-          <w:noProof/>
-          <w:lang w:eastAsia="tr-TR"/>
-        </w:rPr>
-        <w:drawing>
-          <wp:inline distT="0" distB="0" distL="0" distR="0" wp14:anchorId="218C5213" wp14:editId="1F355A5A">
-            <wp:extent cx="1771897" cy="5401429"/>
-            <wp:effectExtent l="0" t="0" r="0" b="8890"/>
-            <wp:docPr id="15" name="Resim 15"/>
-            <wp:cNvGraphicFramePr>
-              <a:graphicFrameLocks xmlns:a="http://schemas.openxmlformats.org/drawingml/2006/main" noChangeAspect="1"/>
-            </wp:cNvGraphicFramePr>
-            <a:graphic xmlns:a="http://schemas.openxmlformats.org/drawingml/2006/main">
-              <a:graphicData uri="http://schemas.openxmlformats.org/drawingml/2006/picture">
-                <pic:pic xmlns:pic="http://schemas.openxmlformats.org/drawingml/2006/picture">
-                  <pic:nvPicPr>
-                    <pic:cNvPr id="1" name=""/>
-                    <pic:cNvPicPr/>
-                  </pic:nvPicPr>
-                  <pic:blipFill>
-                    <a:blip r:embed="rId20"/>
-                    <a:stretch>
-                      <a:fillRect/>
-                    </a:stretch>
-                  </pic:blipFill>
-                  <pic:spPr>
-                    <a:xfrm>
-                      <a:off x="0" y="0"/>
-                      <a:ext cx="1771897" cy="5401429"/>
-                    </a:xfrm>
-                    <a:prstGeom prst="rect">
-                      <a:avLst/>
-                    </a:prstGeom>
-                  </pic:spPr>
-                </pic:pic>
-              </a:graphicData>
-            </a:graphic>
-          </wp:inline>
-        </w:drawing>
       </w:r>
     </w:p>
     <w:tbl>
@@ -3295,7 +3266,165 @@
         </w:tc>
       </w:tr>
     </w:tbl>
-    <w:p/>
+    <w:p>
+      <w:r>
+        <w:drawing>
+          <wp:inline distT="0" distB="0" distL="0" distR="0" wp14:anchorId="15B70CD2" wp14:editId="2A737FF9">
+            <wp:extent cx="3219899" cy="5468113"/>
+            <wp:effectExtent l="0" t="0" r="0" b="0"/>
+            <wp:docPr id="19" name="Resim 19"/>
+            <wp:cNvGraphicFramePr>
+              <a:graphicFrameLocks xmlns:a="http://schemas.openxmlformats.org/drawingml/2006/main" noChangeAspect="1"/>
+            </wp:cNvGraphicFramePr>
+            <a:graphic xmlns:a="http://schemas.openxmlformats.org/drawingml/2006/main">
+              <a:graphicData uri="http://schemas.openxmlformats.org/drawingml/2006/picture">
+                <pic:pic xmlns:pic="http://schemas.openxmlformats.org/drawingml/2006/picture">
+                  <pic:nvPicPr>
+                    <pic:cNvPr id="1" name=""/>
+                    <pic:cNvPicPr/>
+                  </pic:nvPicPr>
+                  <pic:blipFill>
+                    <a:blip r:embed="rId19"/>
+                    <a:stretch>
+                      <a:fillRect/>
+                    </a:stretch>
+                  </pic:blipFill>
+                  <pic:spPr>
+                    <a:xfrm>
+                      <a:off x="0" y="0"/>
+                      <a:ext cx="3219899" cy="5468113"/>
+                    </a:xfrm>
+                    <a:prstGeom prst="rect">
+                      <a:avLst/>
+                    </a:prstGeom>
+                  </pic:spPr>
+                </pic:pic>
+              </a:graphicData>
+            </a:graphic>
+          </wp:inline>
+        </w:drawing>
+      </w:r>
+    </w:p>
+    <w:p>
+      <w:r>
+        <w:lastRenderedPageBreak/>
+        <w:drawing>
+          <wp:inline distT="0" distB="0" distL="0" distR="0" wp14:anchorId="4EB476C4" wp14:editId="7C3D2520">
+            <wp:extent cx="3238952" cy="5820587"/>
+            <wp:effectExtent l="0" t="0" r="0" b="8890"/>
+            <wp:docPr id="20" name="Resim 20"/>
+            <wp:cNvGraphicFramePr>
+              <a:graphicFrameLocks xmlns:a="http://schemas.openxmlformats.org/drawingml/2006/main" noChangeAspect="1"/>
+            </wp:cNvGraphicFramePr>
+            <a:graphic xmlns:a="http://schemas.openxmlformats.org/drawingml/2006/main">
+              <a:graphicData uri="http://schemas.openxmlformats.org/drawingml/2006/picture">
+                <pic:pic xmlns:pic="http://schemas.openxmlformats.org/drawingml/2006/picture">
+                  <pic:nvPicPr>
+                    <pic:cNvPr id="1" name=""/>
+                    <pic:cNvPicPr/>
+                  </pic:nvPicPr>
+                  <pic:blipFill>
+                    <a:blip r:embed="rId20"/>
+                    <a:stretch>
+                      <a:fillRect/>
+                    </a:stretch>
+                  </pic:blipFill>
+                  <pic:spPr>
+                    <a:xfrm>
+                      <a:off x="0" y="0"/>
+                      <a:ext cx="3238952" cy="5820587"/>
+                    </a:xfrm>
+                    <a:prstGeom prst="rect">
+                      <a:avLst/>
+                    </a:prstGeom>
+                  </pic:spPr>
+                </pic:pic>
+              </a:graphicData>
+            </a:graphic>
+          </wp:inline>
+        </w:drawing>
+      </w:r>
+    </w:p>
+    <w:p>
+      <w:r>
+        <w:lastRenderedPageBreak/>
+        <w:drawing>
+          <wp:inline distT="0" distB="0" distL="0" distR="0" wp14:anchorId="59039588" wp14:editId="798C6263">
+            <wp:extent cx="3267531" cy="5449060"/>
+            <wp:effectExtent l="0" t="0" r="9525" b="0"/>
+            <wp:docPr id="21" name="Resim 21"/>
+            <wp:cNvGraphicFramePr>
+              <a:graphicFrameLocks xmlns:a="http://schemas.openxmlformats.org/drawingml/2006/main" noChangeAspect="1"/>
+            </wp:cNvGraphicFramePr>
+            <a:graphic xmlns:a="http://schemas.openxmlformats.org/drawingml/2006/main">
+              <a:graphicData uri="http://schemas.openxmlformats.org/drawingml/2006/picture">
+                <pic:pic xmlns:pic="http://schemas.openxmlformats.org/drawingml/2006/picture">
+                  <pic:nvPicPr>
+                    <pic:cNvPr id="1" name=""/>
+                    <pic:cNvPicPr/>
+                  </pic:nvPicPr>
+                  <pic:blipFill>
+                    <a:blip r:embed="rId21"/>
+                    <a:stretch>
+                      <a:fillRect/>
+                    </a:stretch>
+                  </pic:blipFill>
+                  <pic:spPr>
+                    <a:xfrm>
+                      <a:off x="0" y="0"/>
+                      <a:ext cx="3267531" cy="5449060"/>
+                    </a:xfrm>
+                    <a:prstGeom prst="rect">
+                      <a:avLst/>
+                    </a:prstGeom>
+                  </pic:spPr>
+                </pic:pic>
+              </a:graphicData>
+            </a:graphic>
+          </wp:inline>
+        </w:drawing>
+      </w:r>
+    </w:p>
+    <w:p>
+      <w:r>
+        <w:lastRenderedPageBreak/>
+        <w:drawing>
+          <wp:inline distT="0" distB="0" distL="0" distR="0" wp14:anchorId="4DC7D14A" wp14:editId="05B4ECA3">
+            <wp:extent cx="3124636" cy="4686954"/>
+            <wp:effectExtent l="0" t="0" r="0" b="0"/>
+            <wp:docPr id="22" name="Resim 22"/>
+            <wp:cNvGraphicFramePr>
+              <a:graphicFrameLocks xmlns:a="http://schemas.openxmlformats.org/drawingml/2006/main" noChangeAspect="1"/>
+            </wp:cNvGraphicFramePr>
+            <a:graphic xmlns:a="http://schemas.openxmlformats.org/drawingml/2006/main">
+              <a:graphicData uri="http://schemas.openxmlformats.org/drawingml/2006/picture">
+                <pic:pic xmlns:pic="http://schemas.openxmlformats.org/drawingml/2006/picture">
+                  <pic:nvPicPr>
+                    <pic:cNvPr id="1" name=""/>
+                    <pic:cNvPicPr/>
+                  </pic:nvPicPr>
+                  <pic:blipFill>
+                    <a:blip r:embed="rId22"/>
+                    <a:stretch>
+                      <a:fillRect/>
+                    </a:stretch>
+                  </pic:blipFill>
+                  <pic:spPr>
+                    <a:xfrm>
+                      <a:off x="0" y="0"/>
+                      <a:ext cx="3124636" cy="4686954"/>
+                    </a:xfrm>
+                    <a:prstGeom prst="rect">
+                      <a:avLst/>
+                    </a:prstGeom>
+                  </pic:spPr>
+                </pic:pic>
+              </a:graphicData>
+            </a:graphic>
+          </wp:inline>
+        </w:drawing>
+      </w:r>
+    </w:p>
     <w:p/>
     <w:p/>
     <w:p/>
@@ -3434,7 +3563,7 @@
                     </pic:cNvPicPr>
                   </pic:nvPicPr>
                   <pic:blipFill>
-                    <a:blip r:embed="rId21">
+                    <a:blip r:embed="rId23">
                       <a:extLst>
                         <a:ext uri="{28A0092B-C50C-407E-A947-70E740481C1C}">
                           <a14:useLocalDpi xmlns:a14="http://schemas.microsoft.com/office/drawing/2010/main" val="0"/>
@@ -3535,7 +3664,7 @@
                     </pic:cNvPicPr>
                   </pic:nvPicPr>
                   <pic:blipFill>
-                    <a:blip r:embed="rId22">
+                    <a:blip r:embed="rId24">
                       <a:extLst>
                         <a:ext uri="{28A0092B-C50C-407E-A947-70E740481C1C}">
                           <a14:useLocalDpi xmlns:a14="http://schemas.microsoft.com/office/drawing/2010/main" val="0"/>
@@ -3693,6 +3822,12 @@
       <w:proofErr w:type="spellEnd"/>
     </w:p>
     <w:p>
+      <w:pPr>
+        <w:rPr>
+          <w:b/>
+          <w:bCs/>
+        </w:rPr>
+      </w:pPr>
       <w:proofErr w:type="spellStart"/>
       <w:r>
         <w:rPr>
@@ -3711,14 +3846,262 @@
         </w:rPr>
         <w:t>:</w:t>
       </w:r>
+      <w:r>
+        <w:rPr>
+          <w:b/>
+          <w:bCs/>
+          <w:color w:val="FF0000"/>
+        </w:rPr>
+        <w:t xml:space="preserve"> </w:t>
+      </w:r>
+      <w:r>
+        <w:rPr>
+          <w:b/>
+          <w:bCs/>
+        </w:rPr>
+        <w:t xml:space="preserve">SELECT </w:t>
+      </w:r>
+    </w:p>
+    <w:p>
+      <w:pPr>
+        <w:rPr>
+          <w:b/>
+          <w:bCs/>
+        </w:rPr>
+      </w:pPr>
+      <w:r>
+        <w:rPr>
+          <w:b/>
+          <w:bCs/>
+        </w:rPr>
+        <w:t xml:space="preserve">    RPAD(SUBSTR(E.FIRST_NAME, 1, 1), LENGTH(E.FIRST_NAME), '*') AS MASKED_FIRST_NAME,</w:t>
+      </w:r>
+    </w:p>
+    <w:p>
+      <w:pPr>
+        <w:rPr>
+          <w:b/>
+          <w:bCs/>
+        </w:rPr>
+      </w:pPr>
+      <w:r>
+        <w:rPr>
+          <w:b/>
+          <w:bCs/>
+        </w:rPr>
+        <w:t xml:space="preserve">    RPAD(SUBSTR(E.LAST_NAME, 1, 1), LENGTH(E.LAST_NAME), '*') AS MASKED_LAST_NAME</w:t>
+      </w:r>
+    </w:p>
+    <w:p>
+      <w:pPr>
+        <w:rPr>
+          <w:b/>
+          <w:bCs/>
+        </w:rPr>
+      </w:pPr>
+      <w:r>
+        <w:rPr>
+          <w:b/>
+          <w:bCs/>
+        </w:rPr>
+        <w:lastRenderedPageBreak/>
+        <w:t xml:space="preserve">FROM </w:t>
+      </w:r>
+      <w:proofErr w:type="gramStart"/>
+      <w:r>
+        <w:rPr>
+          <w:b/>
+          <w:bCs/>
+        </w:rPr>
+        <w:t>HR.EMPLOYEES</w:t>
+      </w:r>
+      <w:proofErr w:type="gramEnd"/>
+      <w:r>
+        <w:rPr>
+          <w:b/>
+          <w:bCs/>
+        </w:rPr>
+        <w:t xml:space="preserve"> E;</w:t>
+      </w:r>
+    </w:p>
+    <w:p>
+      <w:pPr>
+        <w:rPr>
+          <w:b/>
+          <w:bCs/>
+        </w:rPr>
+      </w:pPr>
+    </w:p>
+    <w:p>
+      <w:r>
+        <w:lastRenderedPageBreak/>
+        <w:drawing>
+          <wp:inline distT="0" distB="0" distL="0" distR="0" wp14:anchorId="79571F61" wp14:editId="1E5BB571">
+            <wp:extent cx="2905530" cy="5706271"/>
+            <wp:effectExtent l="0" t="0" r="9525" b="8890"/>
+            <wp:docPr id="23" name="Resim 23"/>
+            <wp:cNvGraphicFramePr>
+              <a:graphicFrameLocks xmlns:a="http://schemas.openxmlformats.org/drawingml/2006/main" noChangeAspect="1"/>
+            </wp:cNvGraphicFramePr>
+            <a:graphic xmlns:a="http://schemas.openxmlformats.org/drawingml/2006/main">
+              <a:graphicData uri="http://schemas.openxmlformats.org/drawingml/2006/picture">
+                <pic:pic xmlns:pic="http://schemas.openxmlformats.org/drawingml/2006/picture">
+                  <pic:nvPicPr>
+                    <pic:cNvPr id="1" name=""/>
+                    <pic:cNvPicPr/>
+                  </pic:nvPicPr>
+                  <pic:blipFill>
+                    <a:blip r:embed="rId25"/>
+                    <a:stretch>
+                      <a:fillRect/>
+                    </a:stretch>
+                  </pic:blipFill>
+                  <pic:spPr>
+                    <a:xfrm>
+                      <a:off x="0" y="0"/>
+                      <a:ext cx="2905530" cy="5706271"/>
+                    </a:xfrm>
+                    <a:prstGeom prst="rect">
+                      <a:avLst/>
+                    </a:prstGeom>
+                  </pic:spPr>
+                </pic:pic>
+              </a:graphicData>
+            </a:graphic>
+          </wp:inline>
+        </w:drawing>
+      </w:r>
+      <w:r>
+        <w:t xml:space="preserve">   </w:t>
+      </w:r>
+      <w:r>
+        <w:lastRenderedPageBreak/>
+        <w:drawing>
+          <wp:inline distT="0" distB="0" distL="0" distR="0" wp14:anchorId="48061FC1" wp14:editId="2DFD1BD6">
+            <wp:extent cx="2915057" cy="5725324"/>
+            <wp:effectExtent l="0" t="0" r="0" b="8890"/>
+            <wp:docPr id="24" name="Resim 24"/>
+            <wp:cNvGraphicFramePr>
+              <a:graphicFrameLocks xmlns:a="http://schemas.openxmlformats.org/drawingml/2006/main" noChangeAspect="1"/>
+            </wp:cNvGraphicFramePr>
+            <a:graphic xmlns:a="http://schemas.openxmlformats.org/drawingml/2006/main">
+              <a:graphicData uri="http://schemas.openxmlformats.org/drawingml/2006/picture">
+                <pic:pic xmlns:pic="http://schemas.openxmlformats.org/drawingml/2006/picture">
+                  <pic:nvPicPr>
+                    <pic:cNvPr id="1" name=""/>
+                    <pic:cNvPicPr/>
+                  </pic:nvPicPr>
+                  <pic:blipFill>
+                    <a:blip r:embed="rId26"/>
+                    <a:stretch>
+                      <a:fillRect/>
+                    </a:stretch>
+                  </pic:blipFill>
+                  <pic:spPr>
+                    <a:xfrm>
+                      <a:off x="0" y="0"/>
+                      <a:ext cx="2915057" cy="5725324"/>
+                    </a:xfrm>
+                    <a:prstGeom prst="rect">
+                      <a:avLst/>
+                    </a:prstGeom>
+                  </pic:spPr>
+                </pic:pic>
+              </a:graphicData>
+            </a:graphic>
+          </wp:inline>
+        </w:drawing>
+      </w:r>
+    </w:p>
+    <w:p>
+      <w:r>
+        <w:lastRenderedPageBreak/>
+        <w:drawing>
+          <wp:inline distT="0" distB="0" distL="0" distR="0" wp14:anchorId="2F271BA9" wp14:editId="0A5CE216">
+            <wp:extent cx="2953162" cy="5792008"/>
+            <wp:effectExtent l="0" t="0" r="0" b="0"/>
+            <wp:docPr id="25" name="Resim 25"/>
+            <wp:cNvGraphicFramePr>
+              <a:graphicFrameLocks xmlns:a="http://schemas.openxmlformats.org/drawingml/2006/main" noChangeAspect="1"/>
+            </wp:cNvGraphicFramePr>
+            <a:graphic xmlns:a="http://schemas.openxmlformats.org/drawingml/2006/main">
+              <a:graphicData uri="http://schemas.openxmlformats.org/drawingml/2006/picture">
+                <pic:pic xmlns:pic="http://schemas.openxmlformats.org/drawingml/2006/picture">
+                  <pic:nvPicPr>
+                    <pic:cNvPr id="1" name=""/>
+                    <pic:cNvPicPr/>
+                  </pic:nvPicPr>
+                  <pic:blipFill>
+                    <a:blip r:embed="rId27"/>
+                    <a:stretch>
+                      <a:fillRect/>
+                    </a:stretch>
+                  </pic:blipFill>
+                  <pic:spPr>
+                    <a:xfrm>
+                      <a:off x="0" y="0"/>
+                      <a:ext cx="2953162" cy="5792008"/>
+                    </a:xfrm>
+                    <a:prstGeom prst="rect">
+                      <a:avLst/>
+                    </a:prstGeom>
+                  </pic:spPr>
+                </pic:pic>
+              </a:graphicData>
+            </a:graphic>
+          </wp:inline>
+        </w:drawing>
+      </w:r>
+    </w:p>
+    <w:p>
+      <w:r>
+        <w:lastRenderedPageBreak/>
+        <w:drawing>
+          <wp:inline distT="0" distB="0" distL="0" distR="0" wp14:anchorId="5EF172F2" wp14:editId="6FD388B9">
+            <wp:extent cx="2629267" cy="3791479"/>
+            <wp:effectExtent l="0" t="0" r="0" b="0"/>
+            <wp:docPr id="26" name="Resim 26"/>
+            <wp:cNvGraphicFramePr>
+              <a:graphicFrameLocks xmlns:a="http://schemas.openxmlformats.org/drawingml/2006/main" noChangeAspect="1"/>
+            </wp:cNvGraphicFramePr>
+            <a:graphic xmlns:a="http://schemas.openxmlformats.org/drawingml/2006/main">
+              <a:graphicData uri="http://schemas.openxmlformats.org/drawingml/2006/picture">
+                <pic:pic xmlns:pic="http://schemas.openxmlformats.org/drawingml/2006/picture">
+                  <pic:nvPicPr>
+                    <pic:cNvPr id="1" name=""/>
+                    <pic:cNvPicPr/>
+                  </pic:nvPicPr>
+                  <pic:blipFill>
+                    <a:blip r:embed="rId28"/>
+                    <a:stretch>
+                      <a:fillRect/>
+                    </a:stretch>
+                  </pic:blipFill>
+                  <pic:spPr>
+                    <a:xfrm>
+                      <a:off x="0" y="0"/>
+                      <a:ext cx="2629267" cy="3791479"/>
+                    </a:xfrm>
+                    <a:prstGeom prst="rect">
+                      <a:avLst/>
+                    </a:prstGeom>
+                  </pic:spPr>
+                </pic:pic>
+              </a:graphicData>
+            </a:graphic>
+          </wp:inline>
+        </w:drawing>
+      </w:r>
+      <w:bookmarkStart w:id="1" w:name="_GoBack"/>
+      <w:bookmarkEnd w:id="1"/>
     </w:p>
     <w:sectPr>
-      <w:headerReference w:type="even" r:id="rId23"/>
-      <w:headerReference w:type="default" r:id="rId24"/>
-      <w:footerReference w:type="even" r:id="rId25"/>
-      <w:footerReference w:type="default" r:id="rId26"/>
-      <w:headerReference w:type="first" r:id="rId27"/>
-      <w:footerReference w:type="first" r:id="rId28"/>
+      <w:headerReference w:type="even" r:id="rId29"/>
+      <w:headerReference w:type="default" r:id="rId30"/>
+      <w:footerReference w:type="even" r:id="rId31"/>
+      <w:footerReference w:type="default" r:id="rId32"/>
+      <w:headerReference w:type="first" r:id="rId33"/>
+      <w:footerReference w:type="first" r:id="rId34"/>
       <w:pgSz w:w="11906" w:h="16838"/>
       <w:pgMar w:top="1417" w:right="1417" w:bottom="1417" w:left="1417" w:header="708" w:footer="708" w:gutter="0"/>
       <w:cols w:space="708"/>
@@ -3863,7 +4246,7 @@
               <w:sz w:val="18"/>
               <w:szCs w:val="18"/>
             </w:rPr>
-            <w:t>11</w:t>
+            <w:t>17</w:t>
           </w:r>
           <w:r>
             <w:rPr>
@@ -3936,7 +4319,7 @@
               <w:sz w:val="18"/>
               <w:szCs w:val="18"/>
             </w:rPr>
-            <w:t>11</w:t>
+            <w:t>19</w:t>
           </w:r>
           <w:r>
             <w:rPr>
@@ -5334,7 +5717,7 @@
 </file>
 
 <file path=customXml/itemProps1.xml><?xml version="1.0" encoding="utf-8"?>
-<ds:datastoreItem xmlns:ds="http://schemas.openxmlformats.org/officeDocument/2006/customXml" ds:itemID="{8B190D80-BDE3-4071-999B-D3F70308432A}">
+<ds:datastoreItem xmlns:ds="http://schemas.openxmlformats.org/officeDocument/2006/customXml" ds:itemID="{981320DD-FF1C-496D-BE0A-D2927BC812F9}">
   <ds:schemaRefs>
     <ds:schemaRef ds:uri="http://schemas.openxmlformats.org/officeDocument/2006/bibliography"/>
   </ds:schemaRefs>

</xml_diff>